<commit_message>
Defining people as the data array from data.js globally temporarily to test various functions
</commit_message>
<xml_diff>
--- a/MostWanted_UserStories.docx
+++ b/MostWanted_UserStories.docx
@@ -7,14 +7,15 @@
         <w:jc w:val="center"/>
         <w:rPr>
           <w:b/>
-          <w:sz w:val="32"/>
+          <w:sz w:val="44"/>
           <w:szCs w:val="32"/>
         </w:rPr>
       </w:pPr>
-      <w:r>
-        <w:rPr>
-          <w:b/>
-          <w:sz w:val="32"/>
+      <w:bookmarkStart w:id="0" w:name="_GoBack"/>
+      <w:r>
+        <w:rPr>
+          <w:b/>
+          <w:sz w:val="44"/>
           <w:szCs w:val="32"/>
         </w:rPr>
         <w:t>Most Wanted</w:t>
@@ -22,7 +23,7 @@
       <w:r>
         <w:rPr>
           <w:b/>
-          <w:sz w:val="32"/>
+          <w:sz w:val="44"/>
           <w:szCs w:val="32"/>
         </w:rPr>
         <w:t xml:space="preserve"> User Stories</w:t>
@@ -33,14 +34,14 @@
         <w:jc w:val="center"/>
         <w:rPr>
           <w:b/>
-          <w:sz w:val="28"/>
+          <w:sz w:val="40"/>
           <w:szCs w:val="28"/>
         </w:rPr>
       </w:pPr>
       <w:r>
         <w:rPr>
           <w:b/>
-          <w:sz w:val="28"/>
+          <w:sz w:val="40"/>
           <w:szCs w:val="28"/>
         </w:rPr>
         <w:t>10</w:t>
@@ -48,7 +49,7 @@
       <w:r>
         <w:rPr>
           <w:b/>
-          <w:sz w:val="28"/>
+          <w:sz w:val="40"/>
           <w:szCs w:val="28"/>
         </w:rPr>
         <w:t>0 points</w:t>
@@ -58,198 +59,295 @@
       <w:pPr>
         <w:rPr>
           <w:b/>
+          <w:sz w:val="32"/>
           <w:highlight w:val="yellow"/>
         </w:rPr>
       </w:pPr>
       <w:r>
         <w:rPr>
           <w:b/>
+          <w:sz w:val="32"/>
           <w:highlight w:val="yellow"/>
         </w:rPr>
         <w:t>User stories:</w:t>
       </w:r>
     </w:p>
     <w:p>
-      <w:r>
-        <w:rPr>
-          <w:b/>
+      <w:pPr>
+        <w:rPr>
+          <w:sz w:val="32"/>
+        </w:rPr>
+      </w:pPr>
+      <w:r>
+        <w:rPr>
+          <w:b/>
+          <w:sz w:val="32"/>
         </w:rPr>
         <w:t>(</w:t>
       </w:r>
       <w:r>
         <w:rPr>
           <w:b/>
+          <w:sz w:val="32"/>
         </w:rPr>
         <w:t>5</w:t>
       </w:r>
       <w:r>
         <w:rPr>
           <w:b/>
+          <w:sz w:val="32"/>
         </w:rPr>
         <w:t xml:space="preserve"> points): </w:t>
       </w:r>
       <w:r>
+        <w:rPr>
+          <w:sz w:val="32"/>
+        </w:rPr>
         <w:t xml:space="preserve">As a developer, </w:t>
       </w:r>
       <w:r>
+        <w:rPr>
+          <w:sz w:val="32"/>
+        </w:rPr>
         <w:t>I want to run validation on any user input, ensuring that a user is</w:t>
       </w:r>
       <w:r>
+        <w:rPr>
+          <w:sz w:val="32"/>
+        </w:rPr>
         <w:t xml:space="preserve"> re-prompted when they provide invalid input.</w:t>
       </w:r>
     </w:p>
     <w:p>
-      <w:r>
-        <w:rPr>
-          <w:b/>
+      <w:pPr>
+        <w:rPr>
+          <w:sz w:val="32"/>
+        </w:rPr>
+      </w:pPr>
+      <w:r>
+        <w:rPr>
+          <w:b/>
+          <w:sz w:val="32"/>
         </w:rPr>
         <w:t xml:space="preserve">(10 points): </w:t>
       </w:r>
       <w:r>
+        <w:rPr>
+          <w:sz w:val="32"/>
+        </w:rPr>
         <w:t>As a user, I want to be able to search for someone based on a single criterion.</w:t>
       </w:r>
     </w:p>
     <w:p>
-      <w:r>
-        <w:rPr>
-          <w:b/>
+      <w:pPr>
+        <w:rPr>
+          <w:sz w:val="32"/>
+        </w:rPr>
+      </w:pPr>
+      <w:r>
+        <w:rPr>
+          <w:b/>
+          <w:sz w:val="32"/>
         </w:rPr>
         <w:t xml:space="preserve">(20 points): </w:t>
       </w:r>
       <w:r>
+        <w:rPr>
+          <w:sz w:val="32"/>
+        </w:rPr>
         <w:t>As a user, I want to be able to search for someone based on 2-5 criteria.</w:t>
       </w:r>
     </w:p>
     <w:p>
-      <w:r>
-        <w:rPr>
-          <w:b/>
+      <w:pPr>
+        <w:rPr>
+          <w:sz w:val="32"/>
+        </w:rPr>
+      </w:pPr>
+      <w:r>
+        <w:rPr>
+          <w:b/>
+          <w:sz w:val="32"/>
         </w:rPr>
         <w:t>(1</w:t>
       </w:r>
       <w:r>
         <w:rPr>
           <w:b/>
+          <w:sz w:val="32"/>
         </w:rPr>
         <w:t>5</w:t>
       </w:r>
       <w:r>
         <w:rPr>
           <w:b/>
+          <w:sz w:val="32"/>
         </w:rPr>
         <w:t xml:space="preserve"> points): </w:t>
       </w:r>
       <w:r>
+        <w:rPr>
+          <w:sz w:val="32"/>
+        </w:rPr>
         <w:t>As a user, I want to be able to look up someone’s information after I find them with the program (display values for the various traits of the found person).</w:t>
       </w:r>
     </w:p>
     <w:p>
-      <w:r>
-        <w:rPr>
-          <w:b/>
+      <w:pPr>
+        <w:rPr>
+          <w:sz w:val="32"/>
+        </w:rPr>
+      </w:pPr>
+      <w:r>
+        <w:rPr>
+          <w:b/>
+          <w:sz w:val="32"/>
         </w:rPr>
         <w:t>(</w:t>
       </w:r>
       <w:r>
         <w:rPr>
           <w:b/>
+          <w:sz w:val="32"/>
         </w:rPr>
         <w:t>2</w:t>
       </w:r>
       <w:r>
         <w:rPr>
           <w:b/>
+          <w:sz w:val="32"/>
         </w:rPr>
         <w:t>0</w:t>
       </w:r>
       <w:r>
         <w:rPr>
           <w:b/>
+          <w:sz w:val="32"/>
         </w:rPr>
         <w:t xml:space="preserve"> points): </w:t>
       </w:r>
       <w:r>
+        <w:rPr>
+          <w:sz w:val="32"/>
+        </w:rPr>
         <w:t>As a user, I want to be able look up someone’s descendants after I find them with the program (display the names of the descendants)</w:t>
       </w:r>
       <w:r>
+        <w:rPr>
+          <w:sz w:val="32"/>
+        </w:rPr>
         <w:t xml:space="preserve">, </w:t>
       </w:r>
       <w:r>
         <w:rPr>
           <w:b/>
+          <w:sz w:val="32"/>
         </w:rPr>
         <w:t>using recursion</w:t>
       </w:r>
       <w:r>
+        <w:rPr>
+          <w:sz w:val="32"/>
+        </w:rPr>
         <w:t>.</w:t>
       </w:r>
     </w:p>
     <w:p>
-      <w:r>
-        <w:rPr>
-          <w:b/>
+      <w:pPr>
+        <w:rPr>
+          <w:sz w:val="32"/>
+        </w:rPr>
+      </w:pPr>
+      <w:r>
+        <w:rPr>
+          <w:b/>
+          <w:sz w:val="32"/>
         </w:rPr>
         <w:t>(</w:t>
       </w:r>
       <w:r>
         <w:rPr>
           <w:b/>
+          <w:sz w:val="32"/>
         </w:rPr>
         <w:t>15</w:t>
       </w:r>
       <w:r>
         <w:rPr>
           <w:b/>
+          <w:sz w:val="32"/>
         </w:rPr>
         <w:t xml:space="preserve"> points): </w:t>
       </w:r>
       <w:r>
+        <w:rPr>
+          <w:sz w:val="32"/>
+        </w:rPr>
         <w:t>As a user, I want to be able look up someone’s immediate family members after I find them with the program (display the names of the family members and their relation to the found person).</w:t>
       </w:r>
     </w:p>
     <w:p>
-      <w:bookmarkStart w:id="0" w:name="_GoBack"/>
-      <w:r>
-        <w:rPr>
-          <w:b/>
+      <w:pPr>
+        <w:rPr>
+          <w:sz w:val="32"/>
+        </w:rPr>
+      </w:pPr>
+      <w:r>
+        <w:rPr>
+          <w:b/>
+          <w:sz w:val="32"/>
         </w:rPr>
         <w:t>(10 points):</w:t>
       </w:r>
-      <w:bookmarkEnd w:id="0"/>
-      <w:r>
+      <w:r>
+        <w:rPr>
+          <w:sz w:val="32"/>
+        </w:rPr>
         <w:t xml:space="preserve"> As a developer, I want to use the </w:t>
       </w:r>
-      <w:proofErr w:type="spellStart"/>
       <w:proofErr w:type="gramStart"/>
       <w:r>
         <w:rPr>
           <w:i/>
+          <w:sz w:val="32"/>
         </w:rPr>
         <w:t>array</w:t>
       </w:r>
       <w:r>
-        <w:t>.map</w:t>
-      </w:r>
-      <w:proofErr w:type="spellEnd"/>
-      <w:r>
-        <w:t>(</w:t>
+        <w:rPr>
+          <w:sz w:val="32"/>
+        </w:rPr>
+        <w:t>.map(</w:t>
       </w:r>
       <w:proofErr w:type="gramEnd"/>
       <w:r>
+        <w:rPr>
+          <w:sz w:val="32"/>
+        </w:rPr>
         <w:t>) advanced array method within my project.</w:t>
       </w:r>
     </w:p>
     <w:p>
-      <w:r>
-        <w:rPr>
-          <w:b/>
+      <w:pPr>
+        <w:rPr>
+          <w:sz w:val="32"/>
+        </w:rPr>
+      </w:pPr>
+      <w:r>
+        <w:rPr>
+          <w:b/>
+          <w:sz w:val="32"/>
         </w:rPr>
         <w:t xml:space="preserve">(5 points): </w:t>
       </w:r>
       <w:r>
+        <w:rPr>
+          <w:sz w:val="32"/>
+        </w:rPr>
         <w:t>As a developer, I want to make consistent commits with good, descriptive messages.</w:t>
       </w:r>
     </w:p>
+    <w:bookmarkEnd w:id="0"/>
     <w:p/>
     <w:p/>
     <w:p/>
@@ -265,6 +363,56 @@
     </w:sectPr>
   </w:body>
 </w:document>
+</file>
+
+<file path=word/endnotes.xml><?xml version="1.0" encoding="utf-8"?>
+<w:endnotes xmlns:wpc="http://schemas.microsoft.com/office/word/2010/wordprocessingCanvas" xmlns:cx="http://schemas.microsoft.com/office/drawing/2014/chartex" xmlns:cx1="http://schemas.microsoft.com/office/drawing/2015/9/8/chartex" xmlns:cx2="http://schemas.microsoft.com/office/drawing/2015/10/21/chartex" xmlns:cx3="http://schemas.microsoft.com/office/drawing/2016/5/9/chartex" xmlns:cx4="http://schemas.microsoft.com/office/drawing/2016/5/10/chartex" xmlns:cx5="http://schemas.microsoft.com/office/drawing/2016/5/11/chartex" xmlns:cx6="http://schemas.microsoft.com/office/drawing/2016/5/12/chartex" xmlns:cx7="http://schemas.microsoft.com/office/drawing/2016/5/13/chartex" xmlns:cx8="http://schemas.microsoft.com/office/drawing/2016/5/14/chartex" xmlns:mc="http://schemas.openxmlformats.org/markup-compatibility/2006" xmlns:aink="http://schemas.microsoft.com/office/drawing/2016/ink" xmlns:am3d="http://schemas.microsoft.com/office/drawing/2017/model3d" xmlns:o="urn:schemas-microsoft-com:office:office" xmlns:r="http://schemas.openxmlformats.org/officeDocument/2006/relationships" xmlns:m="http://schemas.openxmlformats.org/officeDocument/2006/math" xmlns:v="urn:schemas-microsoft-com:vml" xmlns:wp14="http://schemas.microsoft.com/office/word/2010/wordprocessingDrawing" xmlns:wp="http://schemas.openxmlformats.org/drawingml/2006/wordprocessingDrawing" xmlns:w10="urn:schemas-microsoft-com:office:word" xmlns:w="http://schemas.openxmlformats.org/wordprocessingml/2006/main" xmlns:w14="http://schemas.microsoft.com/office/word/2010/wordml" xmlns:w15="http://schemas.microsoft.com/office/word/2012/wordml" xmlns:w16cid="http://schemas.microsoft.com/office/word/2016/wordml/cid" xmlns:w16se="http://schemas.microsoft.com/office/word/2015/wordml/symex" xmlns:wpg="http://schemas.microsoft.com/office/word/2010/wordprocessingGroup" xmlns:wpi="http://schemas.microsoft.com/office/word/2010/wordprocessingInk" xmlns:wne="http://schemas.microsoft.com/office/word/2006/wordml" xmlns:wps="http://schemas.microsoft.com/office/word/2010/wordprocessingShape" mc:Ignorable="w14 w15 w16se w16cid wp14">
+  <w:endnote w:type="separator" w:id="-1">
+    <w:p>
+      <w:pPr>
+        <w:spacing w:after="0" w:line="240" w:lineRule="auto"/>
+      </w:pPr>
+      <w:r>
+        <w:separator/>
+      </w:r>
+    </w:p>
+  </w:endnote>
+  <w:endnote w:type="continuationSeparator" w:id="0">
+    <w:p>
+      <w:pPr>
+        <w:spacing w:after="0" w:line="240" w:lineRule="auto"/>
+      </w:pPr>
+      <w:r>
+        <w:continuationSeparator/>
+      </w:r>
+    </w:p>
+  </w:endnote>
+</w:endnotes>
+</file>
+
+<file path=word/footnotes.xml><?xml version="1.0" encoding="utf-8"?>
+<w:footnotes xmlns:wpc="http://schemas.microsoft.com/office/word/2010/wordprocessingCanvas" xmlns:cx="http://schemas.microsoft.com/office/drawing/2014/chartex" xmlns:cx1="http://schemas.microsoft.com/office/drawing/2015/9/8/chartex" xmlns:cx2="http://schemas.microsoft.com/office/drawing/2015/10/21/chartex" xmlns:cx3="http://schemas.microsoft.com/office/drawing/2016/5/9/chartex" xmlns:cx4="http://schemas.microsoft.com/office/drawing/2016/5/10/chartex" xmlns:cx5="http://schemas.microsoft.com/office/drawing/2016/5/11/chartex" xmlns:cx6="http://schemas.microsoft.com/office/drawing/2016/5/12/chartex" xmlns:cx7="http://schemas.microsoft.com/office/drawing/2016/5/13/chartex" xmlns:cx8="http://schemas.microsoft.com/office/drawing/2016/5/14/chartex" xmlns:mc="http://schemas.openxmlformats.org/markup-compatibility/2006" xmlns:aink="http://schemas.microsoft.com/office/drawing/2016/ink" xmlns:am3d="http://schemas.microsoft.com/office/drawing/2017/model3d" xmlns:o="urn:schemas-microsoft-com:office:office" xmlns:r="http://schemas.openxmlformats.org/officeDocument/2006/relationships" xmlns:m="http://schemas.openxmlformats.org/officeDocument/2006/math" xmlns:v="urn:schemas-microsoft-com:vml" xmlns:wp14="http://schemas.microsoft.com/office/word/2010/wordprocessingDrawing" xmlns:wp="http://schemas.openxmlformats.org/drawingml/2006/wordprocessingDrawing" xmlns:w10="urn:schemas-microsoft-com:office:word" xmlns:w="http://schemas.openxmlformats.org/wordprocessingml/2006/main" xmlns:w14="http://schemas.microsoft.com/office/word/2010/wordml" xmlns:w15="http://schemas.microsoft.com/office/word/2012/wordml" xmlns:w16cid="http://schemas.microsoft.com/office/word/2016/wordml/cid" xmlns:w16se="http://schemas.microsoft.com/office/word/2015/wordml/symex" xmlns:wpg="http://schemas.microsoft.com/office/word/2010/wordprocessingGroup" xmlns:wpi="http://schemas.microsoft.com/office/word/2010/wordprocessingInk" xmlns:wne="http://schemas.microsoft.com/office/word/2006/wordml" xmlns:wps="http://schemas.microsoft.com/office/word/2010/wordprocessingShape" mc:Ignorable="w14 w15 w16se w16cid wp14">
+  <w:footnote w:type="separator" w:id="-1">
+    <w:p>
+      <w:pPr>
+        <w:spacing w:after="0" w:line="240" w:lineRule="auto"/>
+      </w:pPr>
+      <w:r>
+        <w:separator/>
+      </w:r>
+    </w:p>
+  </w:footnote>
+  <w:footnote w:type="continuationSeparator" w:id="0">
+    <w:p>
+      <w:pPr>
+        <w:spacing w:after="0" w:line="240" w:lineRule="auto"/>
+      </w:pPr>
+      <w:r>
+        <w:continuationSeparator/>
+      </w:r>
+    </w:p>
+  </w:footnote>
+</w:footnotes>
 </file>
 
 <file path=word/styles.xml><?xml version="1.0" encoding="utf-8"?>
@@ -693,6 +841,50 @@
     <w:semiHidden/>
     <w:unhideWhenUsed/>
   </w:style>
+  <w:style w:type="paragraph" w:styleId="Header">
+    <w:name w:val="header"/>
+    <w:basedOn w:val="Normal"/>
+    <w:link w:val="HeaderChar"/>
+    <w:uiPriority w:val="99"/>
+    <w:unhideWhenUsed/>
+    <w:rsid w:val="00824A27"/>
+    <w:pPr>
+      <w:tabs>
+        <w:tab w:val="center" w:pos="4680"/>
+        <w:tab w:val="right" w:pos="9360"/>
+      </w:tabs>
+      <w:spacing w:after="0" w:line="240" w:lineRule="auto"/>
+    </w:pPr>
+  </w:style>
+  <w:style w:type="character" w:customStyle="1" w:styleId="HeaderChar">
+    <w:name w:val="Header Char"/>
+    <w:basedOn w:val="DefaultParagraphFont"/>
+    <w:link w:val="Header"/>
+    <w:uiPriority w:val="99"/>
+    <w:rsid w:val="00824A27"/>
+  </w:style>
+  <w:style w:type="paragraph" w:styleId="Footer">
+    <w:name w:val="footer"/>
+    <w:basedOn w:val="Normal"/>
+    <w:link w:val="FooterChar"/>
+    <w:uiPriority w:val="99"/>
+    <w:unhideWhenUsed/>
+    <w:rsid w:val="00824A27"/>
+    <w:pPr>
+      <w:tabs>
+        <w:tab w:val="center" w:pos="4680"/>
+        <w:tab w:val="right" w:pos="9360"/>
+      </w:tabs>
+      <w:spacing w:after="0" w:line="240" w:lineRule="auto"/>
+    </w:pPr>
+  </w:style>
+  <w:style w:type="character" w:customStyle="1" w:styleId="FooterChar">
+    <w:name w:val="Footer Char"/>
+    <w:basedOn w:val="DefaultParagraphFont"/>
+    <w:link w:val="Footer"/>
+    <w:uiPriority w:val="99"/>
+    <w:rsid w:val="00824A27"/>
+  </w:style>
 </w:styles>
 </file>
 

</xml_diff>

<commit_message>
When I fixed displayPerson last, I ended up making another portion not work anymore so I re-fixed that again. I also finished the function handling the DateOfBirth-to-Age convertion.
</commit_message>
<xml_diff>
--- a/MostWanted_UserStories.docx
+++ b/MostWanted_UserStories.docx
@@ -11,7 +11,6 @@
           <w:szCs w:val="32"/>
         </w:rPr>
       </w:pPr>
-      <w:bookmarkStart w:id="0" w:name="_GoBack"/>
       <w:r>
         <w:rPr>
           <w:b/>
@@ -82,6 +81,7 @@
         <w:rPr>
           <w:b/>
           <w:sz w:val="32"/>
+          <w:highlight w:val="green"/>
         </w:rPr>
         <w:t>(</w:t>
       </w:r>
@@ -89,6 +89,7 @@
         <w:rPr>
           <w:b/>
           <w:sz w:val="32"/>
+          <w:highlight w:val="green"/>
         </w:rPr>
         <w:t>5</w:t>
       </w:r>
@@ -96,24 +97,28 @@
         <w:rPr>
           <w:b/>
           <w:sz w:val="32"/>
+          <w:highlight w:val="green"/>
         </w:rPr>
         <w:t xml:space="preserve"> points): </w:t>
       </w:r>
       <w:r>
         <w:rPr>
           <w:sz w:val="32"/>
+          <w:highlight w:val="green"/>
         </w:rPr>
         <w:t xml:space="preserve">As a developer, </w:t>
       </w:r>
       <w:r>
         <w:rPr>
           <w:sz w:val="32"/>
+          <w:highlight w:val="green"/>
         </w:rPr>
         <w:t>I want to run validation on any user input, ensuring that a user is</w:t>
       </w:r>
       <w:r>
         <w:rPr>
           <w:sz w:val="32"/>
+          <w:highlight w:val="green"/>
         </w:rPr>
         <w:t xml:space="preserve"> re-prompted when they provide invalid input.</w:t>
       </w:r>
@@ -157,17 +162,20 @@
         </w:rPr>
         <w:t>As a user, I want to be able to search for someone based on 2-5 criteria.</w:t>
       </w:r>
-    </w:p>
-    <w:p>
-      <w:pPr>
-        <w:rPr>
-          <w:sz w:val="32"/>
-        </w:rPr>
-      </w:pPr>
-      <w:r>
-        <w:rPr>
-          <w:b/>
-          <w:sz w:val="32"/>
+      <w:bookmarkStart w:id="0" w:name="_GoBack"/>
+      <w:bookmarkEnd w:id="0"/>
+    </w:p>
+    <w:p>
+      <w:pPr>
+        <w:rPr>
+          <w:sz w:val="32"/>
+        </w:rPr>
+      </w:pPr>
+      <w:r>
+        <w:rPr>
+          <w:b/>
+          <w:sz w:val="32"/>
+          <w:highlight w:val="green"/>
         </w:rPr>
         <w:t>(1</w:t>
       </w:r>
@@ -175,6 +183,7 @@
         <w:rPr>
           <w:b/>
           <w:sz w:val="32"/>
+          <w:highlight w:val="green"/>
         </w:rPr>
         <w:t>5</w:t>
       </w:r>
@@ -182,12 +191,14 @@
         <w:rPr>
           <w:b/>
           <w:sz w:val="32"/>
+          <w:highlight w:val="green"/>
         </w:rPr>
         <w:t xml:space="preserve"> points): </w:t>
       </w:r>
       <w:r>
         <w:rPr>
           <w:sz w:val="32"/>
+          <w:highlight w:val="green"/>
         </w:rPr>
         <w:t>As a user, I want to be able to look up someone’s information after I find them with the program (display values for the various traits of the found person).</w:t>
       </w:r>
@@ -296,12 +307,14 @@
         <w:rPr>
           <w:b/>
           <w:sz w:val="32"/>
+          <w:highlight w:val="green"/>
         </w:rPr>
         <w:t>(10 points):</w:t>
       </w:r>
       <w:r>
         <w:rPr>
           <w:sz w:val="32"/>
+          <w:highlight w:val="green"/>
         </w:rPr>
         <w:t xml:space="preserve"> As a developer, I want to use the </w:t>
       </w:r>
@@ -310,12 +323,14 @@
         <w:rPr>
           <w:i/>
           <w:sz w:val="32"/>
+          <w:highlight w:val="green"/>
         </w:rPr>
         <w:t>array</w:t>
       </w:r>
       <w:r>
         <w:rPr>
           <w:sz w:val="32"/>
+          <w:highlight w:val="green"/>
         </w:rPr>
         <w:t>.map(</w:t>
       </w:r>
@@ -323,6 +338,7 @@
       <w:r>
         <w:rPr>
           <w:sz w:val="32"/>
+          <w:highlight w:val="green"/>
         </w:rPr>
         <w:t>) advanced array method within my project.</w:t>
       </w:r>
@@ -337,17 +353,18 @@
         <w:rPr>
           <w:b/>
           <w:sz w:val="32"/>
+          <w:highlight w:val="green"/>
         </w:rPr>
         <w:t xml:space="preserve">(5 points): </w:t>
       </w:r>
       <w:r>
         <w:rPr>
           <w:sz w:val="32"/>
+          <w:highlight w:val="green"/>
         </w:rPr>
         <w:t>As a developer, I want to make consistent commits with good, descriptive messages.</w:t>
       </w:r>
     </w:p>
-    <w:bookmarkEnd w:id="0"/>
     <w:p/>
     <w:p/>
     <w:p/>

</xml_diff>